<commit_message>
add docker react and docker nginx
</commit_message>
<xml_diff>
--- a/Docker_part2.docx
+++ b/Docker_part2.docx
@@ -20,6 +20,9 @@
     </w:p>
     <w:p>
       <w:r>
+        <w:rPr>
+          <w:noProof/>
+        </w:rPr>
         <w:drawing>
           <wp:inline distT="0" distB="0" distL="0" distR="0" wp14:anchorId="1EB142D4" wp14:editId="0C035164">
             <wp:extent cx="5943600" cy="1029970"/>
@@ -64,6 +67,9 @@
         </w:rPr>
       </w:pPr>
       <w:r>
+        <w:rPr>
+          <w:noProof/>
+        </w:rPr>
         <w:drawing>
           <wp:inline distT="0" distB="0" distL="0" distR="0" wp14:anchorId="6BE452FD" wp14:editId="23C0DBDE">
             <wp:extent cx="5943600" cy="431800"/>
@@ -101,9 +107,12 @@
         </w:drawing>
       </w:r>
       <w:r>
+        <w:rPr>
+          <w:noProof/>
+        </w:rPr>
         <w:drawing>
-          <wp:inline distT="0" distB="0" distL="0" distR="0" wp14:anchorId="321B4AD2" wp14:editId="52843740">
-            <wp:extent cx="5943600" cy="3072130"/>
+          <wp:inline distT="0" distB="0" distL="0" distR="0" wp14:anchorId="321B4AD2" wp14:editId="089D6BBE">
+            <wp:extent cx="5943600" cy="2838734"/>
             <wp:effectExtent l="0" t="0" r="0" b="0"/>
             <wp:docPr id="838414130" name="Picture 1"/>
             <wp:cNvGraphicFramePr>
@@ -125,7 +134,7 @@
                   <pic:spPr>
                     <a:xfrm>
                       <a:off x="0" y="0"/>
-                      <a:ext cx="5943600" cy="3072130"/>
+                      <a:ext cx="5946703" cy="2840216"/>
                     </a:xfrm>
                     <a:prstGeom prst="rect">
                       <a:avLst/>
@@ -137,6 +146,47 @@
           </wp:inline>
         </w:drawing>
       </w:r>
+      <w:r>
+        <w:rPr>
+          <w:noProof/>
+          <w:lang w:val="vi-VN"/>
+        </w:rPr>
+        <w:drawing>
+          <wp:inline distT="0" distB="0" distL="0" distR="0" wp14:anchorId="1D2A97B4" wp14:editId="2C1863FD">
+            <wp:extent cx="5943600" cy="3457575"/>
+            <wp:effectExtent l="0" t="0" r="0" b="9525"/>
+            <wp:docPr id="821070638" name="Picture 1"/>
+            <wp:cNvGraphicFramePr>
+              <a:graphicFrameLocks xmlns:a="http://schemas.openxmlformats.org/drawingml/2006/main" noChangeAspect="1"/>
+            </wp:cNvGraphicFramePr>
+            <a:graphic xmlns:a="http://schemas.openxmlformats.org/drawingml/2006/main">
+              <a:graphicData uri="http://schemas.openxmlformats.org/drawingml/2006/picture">
+                <pic:pic xmlns:pic="http://schemas.openxmlformats.org/drawingml/2006/picture">
+                  <pic:nvPicPr>
+                    <pic:cNvPr id="821070638" name=""/>
+                    <pic:cNvPicPr/>
+                  </pic:nvPicPr>
+                  <pic:blipFill>
+                    <a:blip r:embed="rId7"/>
+                    <a:stretch>
+                      <a:fillRect/>
+                    </a:stretch>
+                  </pic:blipFill>
+                  <pic:spPr>
+                    <a:xfrm>
+                      <a:off x="0" y="0"/>
+                      <a:ext cx="5943600" cy="3457575"/>
+                    </a:xfrm>
+                    <a:prstGeom prst="rect">
+                      <a:avLst/>
+                    </a:prstGeom>
+                  </pic:spPr>
+                </pic:pic>
+              </a:graphicData>
+            </a:graphic>
+          </wp:inline>
+        </w:drawing>
+      </w:r>
     </w:p>
     <w:p>
       <w:pPr>
@@ -155,7 +205,7 @@
         <w:rPr>
           <w:lang w:val="vi-VN"/>
         </w:rPr>
-        <w:br w:type="page"/>
+        <w:t xml:space="preserve">Bài 2 </w:t>
       </w:r>
     </w:p>
     <w:p>
@@ -166,20 +216,7 @@
       </w:pPr>
       <w:r>
         <w:rPr>
-          <w:lang w:val="vi-VN"/>
-        </w:rPr>
-        <w:lastRenderedPageBreak/>
-        <w:t xml:space="preserve">Bài 2 </w:t>
-      </w:r>
-    </w:p>
-    <w:p>
-      <w:pPr>
-        <w:rPr>
-          <w:lang w:val="vi-VN"/>
-        </w:rPr>
-      </w:pPr>
-      <w:r>
-        <w:rPr>
+          <w:noProof/>
           <w:lang w:val="vi-VN"/>
         </w:rPr>
         <w:drawing>
@@ -198,7 +235,7 @@
                     <pic:cNvPicPr/>
                   </pic:nvPicPr>
                   <pic:blipFill>
-                    <a:blip r:embed="rId7"/>
+                    <a:blip r:embed="rId8"/>
                     <a:stretch>
                       <a:fillRect/>
                     </a:stretch>
@@ -220,6 +257,7 @@
       </w:r>
       <w:r>
         <w:rPr>
+          <w:noProof/>
           <w:lang w:val="vi-VN"/>
         </w:rPr>
         <w:drawing>
@@ -238,7 +276,7 @@
                     <pic:cNvPicPr/>
                   </pic:nvPicPr>
                   <pic:blipFill>
-                    <a:blip r:embed="rId8"/>
+                    <a:blip r:embed="rId9"/>
                     <a:stretch>
                       <a:fillRect/>
                     </a:stretch>
@@ -260,12 +298,13 @@
       </w:r>
       <w:r>
         <w:rPr>
+          <w:noProof/>
           <w:lang w:val="vi-VN"/>
         </w:rPr>
         <w:drawing>
-          <wp:inline distT="0" distB="0" distL="0" distR="0" wp14:anchorId="13C710EA" wp14:editId="07A63ED7">
-            <wp:extent cx="5943600" cy="3133090"/>
-            <wp:effectExtent l="0" t="0" r="0" b="0"/>
+          <wp:inline distT="0" distB="0" distL="0" distR="0" wp14:anchorId="13C710EA" wp14:editId="1C9817FB">
+            <wp:extent cx="5943122" cy="2408830"/>
+            <wp:effectExtent l="0" t="0" r="635" b="0"/>
             <wp:docPr id="10320272" name="Picture 1"/>
             <wp:cNvGraphicFramePr>
               <a:graphicFrameLocks xmlns:a="http://schemas.openxmlformats.org/drawingml/2006/main" noChangeAspect="1"/>
@@ -278,7 +317,7 @@
                     <pic:cNvPicPr/>
                   </pic:nvPicPr>
                   <pic:blipFill>
-                    <a:blip r:embed="rId9"/>
+                    <a:blip r:embed="rId10"/>
                     <a:stretch>
                       <a:fillRect/>
                     </a:stretch>
@@ -286,7 +325,7 @@
                   <pic:spPr>
                     <a:xfrm>
                       <a:off x="0" y="0"/>
-                      <a:ext cx="5943600" cy="3133090"/>
+                      <a:ext cx="5949133" cy="2411266"/>
                     </a:xfrm>
                     <a:prstGeom prst="rect">
                       <a:avLst/>
@@ -297,6 +336,455 @@
             </a:graphic>
           </wp:inline>
         </w:drawing>
+      </w:r>
+    </w:p>
+    <w:p>
+      <w:pPr>
+        <w:rPr>
+          <w:lang w:val="vi-VN"/>
+        </w:rPr>
+      </w:pPr>
+      <w:r>
+        <w:rPr>
+          <w:noProof/>
+          <w:lang w:val="vi-VN"/>
+        </w:rPr>
+        <w:drawing>
+          <wp:inline distT="0" distB="0" distL="0" distR="0" wp14:anchorId="66147D45" wp14:editId="2AF808A3">
+            <wp:extent cx="5943600" cy="3457575"/>
+            <wp:effectExtent l="0" t="0" r="0" b="9525"/>
+            <wp:docPr id="2063942413" name="Picture 1"/>
+            <wp:cNvGraphicFramePr>
+              <a:graphicFrameLocks xmlns:a="http://schemas.openxmlformats.org/drawingml/2006/main" noChangeAspect="1"/>
+            </wp:cNvGraphicFramePr>
+            <a:graphic xmlns:a="http://schemas.openxmlformats.org/drawingml/2006/main">
+              <a:graphicData uri="http://schemas.openxmlformats.org/drawingml/2006/picture">
+                <pic:pic xmlns:pic="http://schemas.openxmlformats.org/drawingml/2006/picture">
+                  <pic:nvPicPr>
+                    <pic:cNvPr id="2063942413" name=""/>
+                    <pic:cNvPicPr/>
+                  </pic:nvPicPr>
+                  <pic:blipFill>
+                    <a:blip r:embed="rId7"/>
+                    <a:stretch>
+                      <a:fillRect/>
+                    </a:stretch>
+                  </pic:blipFill>
+                  <pic:spPr>
+                    <a:xfrm>
+                      <a:off x="0" y="0"/>
+                      <a:ext cx="5943600" cy="3457575"/>
+                    </a:xfrm>
+                    <a:prstGeom prst="rect">
+                      <a:avLst/>
+                    </a:prstGeom>
+                  </pic:spPr>
+                </pic:pic>
+              </a:graphicData>
+            </a:graphic>
+          </wp:inline>
+        </w:drawing>
+      </w:r>
+    </w:p>
+    <w:p>
+      <w:pPr>
+        <w:rPr>
+          <w:lang w:val="vi-VN"/>
+        </w:rPr>
+      </w:pPr>
+      <w:r>
+        <w:rPr>
+          <w:lang w:val="vi-VN"/>
+        </w:rPr>
+        <w:br w:type="page"/>
+      </w:r>
+      <w:r>
+        <w:rPr>
+          <w:lang w:val="vi-VN"/>
+        </w:rPr>
+        <w:lastRenderedPageBreak/>
+        <w:t xml:space="preserve">Bài 3 </w:t>
+      </w:r>
+    </w:p>
+    <w:p>
+      <w:pPr>
+        <w:rPr>
+          <w:lang w:val="vi-VN"/>
+        </w:rPr>
+      </w:pPr>
+      <w:r>
+        <w:rPr>
+          <w:lang w:val="vi-VN"/>
+        </w:rPr>
+        <w:drawing>
+          <wp:inline distT="0" distB="0" distL="0" distR="0" wp14:anchorId="6C5BF105" wp14:editId="78B589E9">
+            <wp:extent cx="5943600" cy="1086485"/>
+            <wp:effectExtent l="0" t="0" r="0" b="0"/>
+            <wp:docPr id="306331470" name="Picture 1"/>
+            <wp:cNvGraphicFramePr>
+              <a:graphicFrameLocks xmlns:a="http://schemas.openxmlformats.org/drawingml/2006/main" noChangeAspect="1"/>
+            </wp:cNvGraphicFramePr>
+            <a:graphic xmlns:a="http://schemas.openxmlformats.org/drawingml/2006/main">
+              <a:graphicData uri="http://schemas.openxmlformats.org/drawingml/2006/picture">
+                <pic:pic xmlns:pic="http://schemas.openxmlformats.org/drawingml/2006/picture">
+                  <pic:nvPicPr>
+                    <pic:cNvPr id="306331470" name=""/>
+                    <pic:cNvPicPr/>
+                  </pic:nvPicPr>
+                  <pic:blipFill>
+                    <a:blip r:embed="rId11"/>
+                    <a:stretch>
+                      <a:fillRect/>
+                    </a:stretch>
+                  </pic:blipFill>
+                  <pic:spPr>
+                    <a:xfrm>
+                      <a:off x="0" y="0"/>
+                      <a:ext cx="5943600" cy="1086485"/>
+                    </a:xfrm>
+                    <a:prstGeom prst="rect">
+                      <a:avLst/>
+                    </a:prstGeom>
+                  </pic:spPr>
+                </pic:pic>
+              </a:graphicData>
+            </a:graphic>
+          </wp:inline>
+        </w:drawing>
+      </w:r>
+      <w:r>
+        <w:rPr>
+          <w:lang w:val="vi-VN"/>
+        </w:rPr>
+        <w:drawing>
+          <wp:inline distT="0" distB="0" distL="0" distR="0" wp14:anchorId="379E845F" wp14:editId="61A2986D">
+            <wp:extent cx="5943600" cy="442595"/>
+            <wp:effectExtent l="0" t="0" r="0" b="0"/>
+            <wp:docPr id="837022921" name="Picture 1"/>
+            <wp:cNvGraphicFramePr>
+              <a:graphicFrameLocks xmlns:a="http://schemas.openxmlformats.org/drawingml/2006/main" noChangeAspect="1"/>
+            </wp:cNvGraphicFramePr>
+            <a:graphic xmlns:a="http://schemas.openxmlformats.org/drawingml/2006/main">
+              <a:graphicData uri="http://schemas.openxmlformats.org/drawingml/2006/picture">
+                <pic:pic xmlns:pic="http://schemas.openxmlformats.org/drawingml/2006/picture">
+                  <pic:nvPicPr>
+                    <pic:cNvPr id="837022921" name=""/>
+                    <pic:cNvPicPr/>
+                  </pic:nvPicPr>
+                  <pic:blipFill>
+                    <a:blip r:embed="rId12"/>
+                    <a:stretch>
+                      <a:fillRect/>
+                    </a:stretch>
+                  </pic:blipFill>
+                  <pic:spPr>
+                    <a:xfrm>
+                      <a:off x="0" y="0"/>
+                      <a:ext cx="5943600" cy="442595"/>
+                    </a:xfrm>
+                    <a:prstGeom prst="rect">
+                      <a:avLst/>
+                    </a:prstGeom>
+                  </pic:spPr>
+                </pic:pic>
+              </a:graphicData>
+            </a:graphic>
+          </wp:inline>
+        </w:drawing>
+      </w:r>
+      <w:r>
+        <w:rPr>
+          <w:lang w:val="vi-VN"/>
+        </w:rPr>
+        <w:drawing>
+          <wp:inline distT="0" distB="0" distL="0" distR="0" wp14:anchorId="6CA6C51D" wp14:editId="4A3B6671">
+            <wp:extent cx="5943600" cy="1727835"/>
+            <wp:effectExtent l="0" t="0" r="0" b="5715"/>
+            <wp:docPr id="1731023869" name="Picture 1"/>
+            <wp:cNvGraphicFramePr>
+              <a:graphicFrameLocks xmlns:a="http://schemas.openxmlformats.org/drawingml/2006/main" noChangeAspect="1"/>
+            </wp:cNvGraphicFramePr>
+            <a:graphic xmlns:a="http://schemas.openxmlformats.org/drawingml/2006/main">
+              <a:graphicData uri="http://schemas.openxmlformats.org/drawingml/2006/picture">
+                <pic:pic xmlns:pic="http://schemas.openxmlformats.org/drawingml/2006/picture">
+                  <pic:nvPicPr>
+                    <pic:cNvPr id="1731023869" name=""/>
+                    <pic:cNvPicPr/>
+                  </pic:nvPicPr>
+                  <pic:blipFill>
+                    <a:blip r:embed="rId13"/>
+                    <a:stretch>
+                      <a:fillRect/>
+                    </a:stretch>
+                  </pic:blipFill>
+                  <pic:spPr>
+                    <a:xfrm>
+                      <a:off x="0" y="0"/>
+                      <a:ext cx="5943600" cy="1727835"/>
+                    </a:xfrm>
+                    <a:prstGeom prst="rect">
+                      <a:avLst/>
+                    </a:prstGeom>
+                  </pic:spPr>
+                </pic:pic>
+              </a:graphicData>
+            </a:graphic>
+          </wp:inline>
+        </w:drawing>
+      </w:r>
+      <w:r>
+        <w:rPr>
+          <w:lang w:val="vi-VN"/>
+        </w:rPr>
+        <w:drawing>
+          <wp:inline distT="0" distB="0" distL="0" distR="0" wp14:anchorId="3C28C93F" wp14:editId="0A48F822">
+            <wp:extent cx="5943600" cy="2992120"/>
+            <wp:effectExtent l="0" t="0" r="0" b="0"/>
+            <wp:docPr id="1865518131" name="Picture 1"/>
+            <wp:cNvGraphicFramePr>
+              <a:graphicFrameLocks xmlns:a="http://schemas.openxmlformats.org/drawingml/2006/main" noChangeAspect="1"/>
+            </wp:cNvGraphicFramePr>
+            <a:graphic xmlns:a="http://schemas.openxmlformats.org/drawingml/2006/main">
+              <a:graphicData uri="http://schemas.openxmlformats.org/drawingml/2006/picture">
+                <pic:pic xmlns:pic="http://schemas.openxmlformats.org/drawingml/2006/picture">
+                  <pic:nvPicPr>
+                    <pic:cNvPr id="1865518131" name=""/>
+                    <pic:cNvPicPr/>
+                  </pic:nvPicPr>
+                  <pic:blipFill>
+                    <a:blip r:embed="rId14"/>
+                    <a:stretch>
+                      <a:fillRect/>
+                    </a:stretch>
+                  </pic:blipFill>
+                  <pic:spPr>
+                    <a:xfrm>
+                      <a:off x="0" y="0"/>
+                      <a:ext cx="5943600" cy="2992120"/>
+                    </a:xfrm>
+                    <a:prstGeom prst="rect">
+                      <a:avLst/>
+                    </a:prstGeom>
+                  </pic:spPr>
+                </pic:pic>
+              </a:graphicData>
+            </a:graphic>
+          </wp:inline>
+        </w:drawing>
+      </w:r>
+    </w:p>
+    <w:p>
+      <w:pPr>
+        <w:rPr>
+          <w:lang w:val="vi-VN"/>
+        </w:rPr>
+      </w:pPr>
+      <w:r>
+        <w:rPr>
+          <w:lang w:val="vi-VN"/>
+        </w:rPr>
+        <w:br w:type="page"/>
+      </w:r>
+    </w:p>
+    <w:p>
+      <w:pPr>
+        <w:rPr>
+          <w:lang w:val="vi-VN"/>
+        </w:rPr>
+      </w:pPr>
+      <w:r>
+        <w:rPr>
+          <w:lang w:val="vi-VN"/>
+        </w:rPr>
+        <w:lastRenderedPageBreak/>
+        <w:t xml:space="preserve">Bai4 </w:t>
+      </w:r>
+      <w:r>
+        <w:rPr>
+          <w:lang w:val="vi-VN"/>
+        </w:rPr>
+        <w:drawing>
+          <wp:inline distT="0" distB="0" distL="0" distR="0" wp14:anchorId="3AEABF99" wp14:editId="4345A121">
+            <wp:extent cx="5943600" cy="910590"/>
+            <wp:effectExtent l="0" t="0" r="0" b="3810"/>
+            <wp:docPr id="303313487" name="Picture 1"/>
+            <wp:cNvGraphicFramePr>
+              <a:graphicFrameLocks xmlns:a="http://schemas.openxmlformats.org/drawingml/2006/main" noChangeAspect="1"/>
+            </wp:cNvGraphicFramePr>
+            <a:graphic xmlns:a="http://schemas.openxmlformats.org/drawingml/2006/main">
+              <a:graphicData uri="http://schemas.openxmlformats.org/drawingml/2006/picture">
+                <pic:pic xmlns:pic="http://schemas.openxmlformats.org/drawingml/2006/picture">
+                  <pic:nvPicPr>
+                    <pic:cNvPr id="303313487" name=""/>
+                    <pic:cNvPicPr/>
+                  </pic:nvPicPr>
+                  <pic:blipFill>
+                    <a:blip r:embed="rId15"/>
+                    <a:stretch>
+                      <a:fillRect/>
+                    </a:stretch>
+                  </pic:blipFill>
+                  <pic:spPr>
+                    <a:xfrm>
+                      <a:off x="0" y="0"/>
+                      <a:ext cx="5943600" cy="910590"/>
+                    </a:xfrm>
+                    <a:prstGeom prst="rect">
+                      <a:avLst/>
+                    </a:prstGeom>
+                  </pic:spPr>
+                </pic:pic>
+              </a:graphicData>
+            </a:graphic>
+          </wp:inline>
+        </w:drawing>
+      </w:r>
+    </w:p>
+    <w:p>
+      <w:pPr>
+        <w:rPr>
+          <w:lang w:val="vi-VN"/>
+        </w:rPr>
+      </w:pPr>
+      <w:r>
+        <w:rPr>
+          <w:lang w:val="vi-VN"/>
+        </w:rPr>
+        <w:drawing>
+          <wp:inline distT="0" distB="0" distL="0" distR="0" wp14:anchorId="7E4C21C2" wp14:editId="72131449">
+            <wp:extent cx="5943600" cy="430530"/>
+            <wp:effectExtent l="0" t="0" r="0" b="7620"/>
+            <wp:docPr id="1352826289" name="Picture 1"/>
+            <wp:cNvGraphicFramePr>
+              <a:graphicFrameLocks xmlns:a="http://schemas.openxmlformats.org/drawingml/2006/main" noChangeAspect="1"/>
+            </wp:cNvGraphicFramePr>
+            <a:graphic xmlns:a="http://schemas.openxmlformats.org/drawingml/2006/main">
+              <a:graphicData uri="http://schemas.openxmlformats.org/drawingml/2006/picture">
+                <pic:pic xmlns:pic="http://schemas.openxmlformats.org/drawingml/2006/picture">
+                  <pic:nvPicPr>
+                    <pic:cNvPr id="1352826289" name=""/>
+                    <pic:cNvPicPr/>
+                  </pic:nvPicPr>
+                  <pic:blipFill>
+                    <a:blip r:embed="rId16"/>
+                    <a:stretch>
+                      <a:fillRect/>
+                    </a:stretch>
+                  </pic:blipFill>
+                  <pic:spPr>
+                    <a:xfrm>
+                      <a:off x="0" y="0"/>
+                      <a:ext cx="5943600" cy="430530"/>
+                    </a:xfrm>
+                    <a:prstGeom prst="rect">
+                      <a:avLst/>
+                    </a:prstGeom>
+                  </pic:spPr>
+                </pic:pic>
+              </a:graphicData>
+            </a:graphic>
+          </wp:inline>
+        </w:drawing>
+      </w:r>
+      <w:r>
+        <w:rPr>
+          <w:lang w:val="vi-VN"/>
+        </w:rPr>
+        <w:drawing>
+          <wp:inline distT="0" distB="0" distL="0" distR="0" wp14:anchorId="608155A4" wp14:editId="3D1B6241">
+            <wp:extent cx="5943600" cy="1345565"/>
+            <wp:effectExtent l="0" t="0" r="0" b="6985"/>
+            <wp:docPr id="260750126" name="Picture 1"/>
+            <wp:cNvGraphicFramePr>
+              <a:graphicFrameLocks xmlns:a="http://schemas.openxmlformats.org/drawingml/2006/main" noChangeAspect="1"/>
+            </wp:cNvGraphicFramePr>
+            <a:graphic xmlns:a="http://schemas.openxmlformats.org/drawingml/2006/main">
+              <a:graphicData uri="http://schemas.openxmlformats.org/drawingml/2006/picture">
+                <pic:pic xmlns:pic="http://schemas.openxmlformats.org/drawingml/2006/picture">
+                  <pic:nvPicPr>
+                    <pic:cNvPr id="260750126" name=""/>
+                    <pic:cNvPicPr/>
+                  </pic:nvPicPr>
+                  <pic:blipFill>
+                    <a:blip r:embed="rId17"/>
+                    <a:stretch>
+                      <a:fillRect/>
+                    </a:stretch>
+                  </pic:blipFill>
+                  <pic:spPr>
+                    <a:xfrm>
+                      <a:off x="0" y="0"/>
+                      <a:ext cx="5943600" cy="1345565"/>
+                    </a:xfrm>
+                    <a:prstGeom prst="rect">
+                      <a:avLst/>
+                    </a:prstGeom>
+                  </pic:spPr>
+                </pic:pic>
+              </a:graphicData>
+            </a:graphic>
+          </wp:inline>
+        </w:drawing>
+      </w:r>
+      <w:r>
+        <w:rPr>
+          <w:lang w:val="vi-VN"/>
+        </w:rPr>
+        <w:drawing>
+          <wp:inline distT="0" distB="0" distL="0" distR="0" wp14:anchorId="52618AAF" wp14:editId="5D8B916A">
+            <wp:extent cx="5943600" cy="2056130"/>
+            <wp:effectExtent l="0" t="0" r="0" b="1270"/>
+            <wp:docPr id="797383453" name="Picture 1"/>
+            <wp:cNvGraphicFramePr>
+              <a:graphicFrameLocks xmlns:a="http://schemas.openxmlformats.org/drawingml/2006/main" noChangeAspect="1"/>
+            </wp:cNvGraphicFramePr>
+            <a:graphic xmlns:a="http://schemas.openxmlformats.org/drawingml/2006/main">
+              <a:graphicData uri="http://schemas.openxmlformats.org/drawingml/2006/picture">
+                <pic:pic xmlns:pic="http://schemas.openxmlformats.org/drawingml/2006/picture">
+                  <pic:nvPicPr>
+                    <pic:cNvPr id="797383453" name=""/>
+                    <pic:cNvPicPr/>
+                  </pic:nvPicPr>
+                  <pic:blipFill>
+                    <a:blip r:embed="rId18"/>
+                    <a:stretch>
+                      <a:fillRect/>
+                    </a:stretch>
+                  </pic:blipFill>
+                  <pic:spPr>
+                    <a:xfrm>
+                      <a:off x="0" y="0"/>
+                      <a:ext cx="5943600" cy="2056130"/>
+                    </a:xfrm>
+                    <a:prstGeom prst="rect">
+                      <a:avLst/>
+                    </a:prstGeom>
+                  </pic:spPr>
+                </pic:pic>
+              </a:graphicData>
+            </a:graphic>
+          </wp:inline>
+        </w:drawing>
+      </w:r>
+    </w:p>
+    <w:p>
+      <w:pPr>
+        <w:rPr>
+          <w:lang w:val="vi-VN"/>
+        </w:rPr>
+      </w:pPr>
+    </w:p>
+    <w:p>
+      <w:pPr>
+        <w:rPr>
+          <w:lang w:val="vi-VN"/>
+        </w:rPr>
+      </w:pPr>
+      <w:r>
+        <w:rPr>
+          <w:lang w:val="vi-VN"/>
+        </w:rPr>
+        <w:t>Bai 5</w:t>
       </w:r>
     </w:p>
     <w:sectPr>
@@ -912,7 +1400,6 @@
   <w:style w:type="character" w:default="1" w:styleId="DefaultParagraphFont">
     <w:name w:val="Default Paragraph Font"/>
     <w:uiPriority w:val="1"/>
-    <w:semiHidden/>
     <w:unhideWhenUsed/>
   </w:style>
   <w:style w:type="table" w:default="1" w:styleId="TableNormal">

</xml_diff>

<commit_message>
add docker ENV, docker PostgreSQL, docker Redis, docker PHP
</commit_message>
<xml_diff>
--- a/Docker_part2.docx
+++ b/Docker_part2.docx
@@ -414,6 +414,7 @@
       </w:pPr>
       <w:r>
         <w:rPr>
+          <w:noProof/>
           <w:lang w:val="vi-VN"/>
         </w:rPr>
         <w:drawing>
@@ -454,6 +455,7 @@
       </w:r>
       <w:r>
         <w:rPr>
+          <w:noProof/>
           <w:lang w:val="vi-VN"/>
         </w:rPr>
         <w:drawing>
@@ -494,6 +496,7 @@
       </w:r>
       <w:r>
         <w:rPr>
+          <w:noProof/>
           <w:lang w:val="vi-VN"/>
         </w:rPr>
         <w:drawing>
@@ -534,6 +537,7 @@
       </w:r>
       <w:r>
         <w:rPr>
+          <w:noProof/>
           <w:lang w:val="vi-VN"/>
         </w:rPr>
         <w:drawing>
@@ -601,6 +605,7 @@
       </w:r>
       <w:r>
         <w:rPr>
+          <w:noProof/>
           <w:lang w:val="vi-VN"/>
         </w:rPr>
         <w:drawing>
@@ -648,6 +653,7 @@
       </w:pPr>
       <w:r>
         <w:rPr>
+          <w:noProof/>
           <w:lang w:val="vi-VN"/>
         </w:rPr>
         <w:drawing>
@@ -688,6 +694,7 @@
       </w:r>
       <w:r>
         <w:rPr>
+          <w:noProof/>
           <w:lang w:val="vi-VN"/>
         </w:rPr>
         <w:drawing>
@@ -728,6 +735,7 @@
       </w:r>
       <w:r>
         <w:rPr>
+          <w:noProof/>
           <w:lang w:val="vi-VN"/>
         </w:rPr>
         <w:drawing>
@@ -784,7 +792,864 @@
         <w:rPr>
           <w:lang w:val="vi-VN"/>
         </w:rPr>
+        <w:br w:type="page"/>
+      </w:r>
+    </w:p>
+    <w:p>
+      <w:pPr>
+        <w:rPr>
+          <w:lang w:val="vi-VN"/>
+        </w:rPr>
+      </w:pPr>
+      <w:r>
+        <w:rPr>
+          <w:lang w:val="vi-VN"/>
+        </w:rPr>
+        <w:lastRenderedPageBreak/>
         <w:t>Bai 5</w:t>
+      </w:r>
+    </w:p>
+    <w:p>
+      <w:r>
+        <w:rPr>
+          <w:lang w:val="vi-VN"/>
+        </w:rPr>
+        <w:drawing>
+          <wp:inline distT="0" distB="0" distL="0" distR="0" wp14:anchorId="188BCEC5" wp14:editId="514DF41C">
+            <wp:extent cx="5943600" cy="878840"/>
+            <wp:effectExtent l="0" t="0" r="0" b="0"/>
+            <wp:docPr id="1606575237" name="Picture 1"/>
+            <wp:cNvGraphicFramePr>
+              <a:graphicFrameLocks xmlns:a="http://schemas.openxmlformats.org/drawingml/2006/main" noChangeAspect="1"/>
+            </wp:cNvGraphicFramePr>
+            <a:graphic xmlns:a="http://schemas.openxmlformats.org/drawingml/2006/main">
+              <a:graphicData uri="http://schemas.openxmlformats.org/drawingml/2006/picture">
+                <pic:pic xmlns:pic="http://schemas.openxmlformats.org/drawingml/2006/picture">
+                  <pic:nvPicPr>
+                    <pic:cNvPr id="1606575237" name=""/>
+                    <pic:cNvPicPr/>
+                  </pic:nvPicPr>
+                  <pic:blipFill>
+                    <a:blip r:embed="rId19"/>
+                    <a:stretch>
+                      <a:fillRect/>
+                    </a:stretch>
+                  </pic:blipFill>
+                  <pic:spPr>
+                    <a:xfrm>
+                      <a:off x="0" y="0"/>
+                      <a:ext cx="5943600" cy="878840"/>
+                    </a:xfrm>
+                    <a:prstGeom prst="rect">
+                      <a:avLst/>
+                    </a:prstGeom>
+                  </pic:spPr>
+                </pic:pic>
+              </a:graphicData>
+            </a:graphic>
+          </wp:inline>
+        </w:drawing>
+      </w:r>
+      <w:r>
+        <w:rPr>
+          <w:lang w:val="vi-VN"/>
+        </w:rPr>
+        <w:drawing>
+          <wp:inline distT="0" distB="0" distL="0" distR="0" wp14:anchorId="0291460E" wp14:editId="79F48620">
+            <wp:extent cx="5943600" cy="443230"/>
+            <wp:effectExtent l="0" t="0" r="0" b="0"/>
+            <wp:docPr id="173602896" name="Picture 1"/>
+            <wp:cNvGraphicFramePr>
+              <a:graphicFrameLocks xmlns:a="http://schemas.openxmlformats.org/drawingml/2006/main" noChangeAspect="1"/>
+            </wp:cNvGraphicFramePr>
+            <a:graphic xmlns:a="http://schemas.openxmlformats.org/drawingml/2006/main">
+              <a:graphicData uri="http://schemas.openxmlformats.org/drawingml/2006/picture">
+                <pic:pic xmlns:pic="http://schemas.openxmlformats.org/drawingml/2006/picture">
+                  <pic:nvPicPr>
+                    <pic:cNvPr id="173602896" name=""/>
+                    <pic:cNvPicPr/>
+                  </pic:nvPicPr>
+                  <pic:blipFill>
+                    <a:blip r:embed="rId20"/>
+                    <a:stretch>
+                      <a:fillRect/>
+                    </a:stretch>
+                  </pic:blipFill>
+                  <pic:spPr>
+                    <a:xfrm>
+                      <a:off x="0" y="0"/>
+                      <a:ext cx="5943600" cy="443230"/>
+                    </a:xfrm>
+                    <a:prstGeom prst="rect">
+                      <a:avLst/>
+                    </a:prstGeom>
+                  </pic:spPr>
+                </pic:pic>
+              </a:graphicData>
+            </a:graphic>
+          </wp:inline>
+        </w:drawing>
+      </w:r>
+      <w:r>
+        <w:rPr>
+          <w:lang w:val="vi-VN"/>
+        </w:rPr>
+        <w:drawing>
+          <wp:inline distT="0" distB="0" distL="0" distR="0" wp14:anchorId="14B33AFC" wp14:editId="43A01644">
+            <wp:extent cx="5943600" cy="1589405"/>
+            <wp:effectExtent l="0" t="0" r="0" b="0"/>
+            <wp:docPr id="286306022" name="Picture 1"/>
+            <wp:cNvGraphicFramePr>
+              <a:graphicFrameLocks xmlns:a="http://schemas.openxmlformats.org/drawingml/2006/main" noChangeAspect="1"/>
+            </wp:cNvGraphicFramePr>
+            <a:graphic xmlns:a="http://schemas.openxmlformats.org/drawingml/2006/main">
+              <a:graphicData uri="http://schemas.openxmlformats.org/drawingml/2006/picture">
+                <pic:pic xmlns:pic="http://schemas.openxmlformats.org/drawingml/2006/picture">
+                  <pic:nvPicPr>
+                    <pic:cNvPr id="286306022" name=""/>
+                    <pic:cNvPicPr/>
+                  </pic:nvPicPr>
+                  <pic:blipFill>
+                    <a:blip r:embed="rId21"/>
+                    <a:stretch>
+                      <a:fillRect/>
+                    </a:stretch>
+                  </pic:blipFill>
+                  <pic:spPr>
+                    <a:xfrm>
+                      <a:off x="0" y="0"/>
+                      <a:ext cx="5943600" cy="1589405"/>
+                    </a:xfrm>
+                    <a:prstGeom prst="rect">
+                      <a:avLst/>
+                    </a:prstGeom>
+                  </pic:spPr>
+                </pic:pic>
+              </a:graphicData>
+            </a:graphic>
+          </wp:inline>
+        </w:drawing>
+      </w:r>
+      <w:r>
+        <w:drawing>
+          <wp:inline distT="0" distB="0" distL="0" distR="0" wp14:anchorId="389E2BBF" wp14:editId="1EEC458C">
+            <wp:extent cx="5943600" cy="1334770"/>
+            <wp:effectExtent l="0" t="0" r="0" b="0"/>
+            <wp:docPr id="685104503" name="Picture 1"/>
+            <wp:cNvGraphicFramePr>
+              <a:graphicFrameLocks xmlns:a="http://schemas.openxmlformats.org/drawingml/2006/main" noChangeAspect="1"/>
+            </wp:cNvGraphicFramePr>
+            <a:graphic xmlns:a="http://schemas.openxmlformats.org/drawingml/2006/main">
+              <a:graphicData uri="http://schemas.openxmlformats.org/drawingml/2006/picture">
+                <pic:pic xmlns:pic="http://schemas.openxmlformats.org/drawingml/2006/picture">
+                  <pic:nvPicPr>
+                    <pic:cNvPr id="685104503" name=""/>
+                    <pic:cNvPicPr/>
+                  </pic:nvPicPr>
+                  <pic:blipFill>
+                    <a:blip r:embed="rId22"/>
+                    <a:stretch>
+                      <a:fillRect/>
+                    </a:stretch>
+                  </pic:blipFill>
+                  <pic:spPr>
+                    <a:xfrm>
+                      <a:off x="0" y="0"/>
+                      <a:ext cx="5943600" cy="1334770"/>
+                    </a:xfrm>
+                    <a:prstGeom prst="rect">
+                      <a:avLst/>
+                    </a:prstGeom>
+                  </pic:spPr>
+                </pic:pic>
+              </a:graphicData>
+            </a:graphic>
+          </wp:inline>
+        </w:drawing>
+      </w:r>
+    </w:p>
+    <w:p>
+      <w:r>
+        <w:t xml:space="preserve">Bai6 </w:t>
+      </w:r>
+    </w:p>
+    <w:p>
+      <w:r>
+        <w:drawing>
+          <wp:inline distT="0" distB="0" distL="0" distR="0" wp14:anchorId="093D7ABC" wp14:editId="6485E95E">
+            <wp:extent cx="5943600" cy="719455"/>
+            <wp:effectExtent l="0" t="0" r="0" b="4445"/>
+            <wp:docPr id="1105925861" name="Picture 1"/>
+            <wp:cNvGraphicFramePr>
+              <a:graphicFrameLocks xmlns:a="http://schemas.openxmlformats.org/drawingml/2006/main" noChangeAspect="1"/>
+            </wp:cNvGraphicFramePr>
+            <a:graphic xmlns:a="http://schemas.openxmlformats.org/drawingml/2006/main">
+              <a:graphicData uri="http://schemas.openxmlformats.org/drawingml/2006/picture">
+                <pic:pic xmlns:pic="http://schemas.openxmlformats.org/drawingml/2006/picture">
+                  <pic:nvPicPr>
+                    <pic:cNvPr id="1105925861" name=""/>
+                    <pic:cNvPicPr/>
+                  </pic:nvPicPr>
+                  <pic:blipFill>
+                    <a:blip r:embed="rId23"/>
+                    <a:stretch>
+                      <a:fillRect/>
+                    </a:stretch>
+                  </pic:blipFill>
+                  <pic:spPr>
+                    <a:xfrm>
+                      <a:off x="0" y="0"/>
+                      <a:ext cx="5943600" cy="719455"/>
+                    </a:xfrm>
+                    <a:prstGeom prst="rect">
+                      <a:avLst/>
+                    </a:prstGeom>
+                  </pic:spPr>
+                </pic:pic>
+              </a:graphicData>
+            </a:graphic>
+          </wp:inline>
+        </w:drawing>
+      </w:r>
+      <w:r>
+        <w:drawing>
+          <wp:inline distT="0" distB="0" distL="0" distR="0" wp14:anchorId="2257640D" wp14:editId="3228B29E">
+            <wp:extent cx="5943600" cy="356870"/>
+            <wp:effectExtent l="0" t="0" r="0" b="5080"/>
+            <wp:docPr id="103474076" name="Picture 1"/>
+            <wp:cNvGraphicFramePr>
+              <a:graphicFrameLocks xmlns:a="http://schemas.openxmlformats.org/drawingml/2006/main" noChangeAspect="1"/>
+            </wp:cNvGraphicFramePr>
+            <a:graphic xmlns:a="http://schemas.openxmlformats.org/drawingml/2006/main">
+              <a:graphicData uri="http://schemas.openxmlformats.org/drawingml/2006/picture">
+                <pic:pic xmlns:pic="http://schemas.openxmlformats.org/drawingml/2006/picture">
+                  <pic:nvPicPr>
+                    <pic:cNvPr id="103474076" name=""/>
+                    <pic:cNvPicPr/>
+                  </pic:nvPicPr>
+                  <pic:blipFill>
+                    <a:blip r:embed="rId24"/>
+                    <a:stretch>
+                      <a:fillRect/>
+                    </a:stretch>
+                  </pic:blipFill>
+                  <pic:spPr>
+                    <a:xfrm>
+                      <a:off x="0" y="0"/>
+                      <a:ext cx="5943600" cy="356870"/>
+                    </a:xfrm>
+                    <a:prstGeom prst="rect">
+                      <a:avLst/>
+                    </a:prstGeom>
+                  </pic:spPr>
+                </pic:pic>
+              </a:graphicData>
+            </a:graphic>
+          </wp:inline>
+        </w:drawing>
+      </w:r>
+    </w:p>
+    <w:p>
+      <w:r>
+        <w:br w:type="page"/>
+      </w:r>
+    </w:p>
+    <w:p>
+      <w:r>
+        <w:lastRenderedPageBreak/>
+        <w:t xml:space="preserve">Bai7 </w:t>
+      </w:r>
+    </w:p>
+    <w:p>
+      <w:r>
+        <w:drawing>
+          <wp:inline distT="0" distB="0" distL="0" distR="0" wp14:anchorId="76832854" wp14:editId="66504B36">
+            <wp:extent cx="5943600" cy="1023620"/>
+            <wp:effectExtent l="0" t="0" r="0" b="5080"/>
+            <wp:docPr id="53461742" name="Picture 1"/>
+            <wp:cNvGraphicFramePr>
+              <a:graphicFrameLocks xmlns:a="http://schemas.openxmlformats.org/drawingml/2006/main" noChangeAspect="1"/>
+            </wp:cNvGraphicFramePr>
+            <a:graphic xmlns:a="http://schemas.openxmlformats.org/drawingml/2006/main">
+              <a:graphicData uri="http://schemas.openxmlformats.org/drawingml/2006/picture">
+                <pic:pic xmlns:pic="http://schemas.openxmlformats.org/drawingml/2006/picture">
+                  <pic:nvPicPr>
+                    <pic:cNvPr id="53461742" name=""/>
+                    <pic:cNvPicPr/>
+                  </pic:nvPicPr>
+                  <pic:blipFill>
+                    <a:blip r:embed="rId25"/>
+                    <a:stretch>
+                      <a:fillRect/>
+                    </a:stretch>
+                  </pic:blipFill>
+                  <pic:spPr>
+                    <a:xfrm>
+                      <a:off x="0" y="0"/>
+                      <a:ext cx="5943600" cy="1023620"/>
+                    </a:xfrm>
+                    <a:prstGeom prst="rect">
+                      <a:avLst/>
+                    </a:prstGeom>
+                  </pic:spPr>
+                </pic:pic>
+              </a:graphicData>
+            </a:graphic>
+          </wp:inline>
+        </w:drawing>
+      </w:r>
+      <w:r>
+        <w:drawing>
+          <wp:inline distT="0" distB="0" distL="0" distR="0" wp14:anchorId="158898F6" wp14:editId="62C112D3">
+            <wp:extent cx="5943600" cy="719455"/>
+            <wp:effectExtent l="0" t="0" r="0" b="4445"/>
+            <wp:docPr id="1864887531" name="Picture 1"/>
+            <wp:cNvGraphicFramePr>
+              <a:graphicFrameLocks xmlns:a="http://schemas.openxmlformats.org/drawingml/2006/main" noChangeAspect="1"/>
+            </wp:cNvGraphicFramePr>
+            <a:graphic xmlns:a="http://schemas.openxmlformats.org/drawingml/2006/main">
+              <a:graphicData uri="http://schemas.openxmlformats.org/drawingml/2006/picture">
+                <pic:pic xmlns:pic="http://schemas.openxmlformats.org/drawingml/2006/picture">
+                  <pic:nvPicPr>
+                    <pic:cNvPr id="1864887531" name=""/>
+                    <pic:cNvPicPr/>
+                  </pic:nvPicPr>
+                  <pic:blipFill>
+                    <a:blip r:embed="rId26"/>
+                    <a:stretch>
+                      <a:fillRect/>
+                    </a:stretch>
+                  </pic:blipFill>
+                  <pic:spPr>
+                    <a:xfrm>
+                      <a:off x="0" y="0"/>
+                      <a:ext cx="5943600" cy="719455"/>
+                    </a:xfrm>
+                    <a:prstGeom prst="rect">
+                      <a:avLst/>
+                    </a:prstGeom>
+                  </pic:spPr>
+                </pic:pic>
+              </a:graphicData>
+            </a:graphic>
+          </wp:inline>
+        </w:drawing>
+      </w:r>
+    </w:p>
+    <w:p>
+      <w:r>
+        <w:drawing>
+          <wp:inline distT="0" distB="0" distL="0" distR="0" wp14:anchorId="345B781E" wp14:editId="1C38F33F">
+            <wp:extent cx="5943600" cy="400050"/>
+            <wp:effectExtent l="0" t="0" r="0" b="0"/>
+            <wp:docPr id="668622256" name="Picture 1"/>
+            <wp:cNvGraphicFramePr>
+              <a:graphicFrameLocks xmlns:a="http://schemas.openxmlformats.org/drawingml/2006/main" noChangeAspect="1"/>
+            </wp:cNvGraphicFramePr>
+            <a:graphic xmlns:a="http://schemas.openxmlformats.org/drawingml/2006/main">
+              <a:graphicData uri="http://schemas.openxmlformats.org/drawingml/2006/picture">
+                <pic:pic xmlns:pic="http://schemas.openxmlformats.org/drawingml/2006/picture">
+                  <pic:nvPicPr>
+                    <pic:cNvPr id="668622256" name=""/>
+                    <pic:cNvPicPr/>
+                  </pic:nvPicPr>
+                  <pic:blipFill>
+                    <a:blip r:embed="rId27"/>
+                    <a:stretch>
+                      <a:fillRect/>
+                    </a:stretch>
+                  </pic:blipFill>
+                  <pic:spPr>
+                    <a:xfrm>
+                      <a:off x="0" y="0"/>
+                      <a:ext cx="5943600" cy="400050"/>
+                    </a:xfrm>
+                    <a:prstGeom prst="rect">
+                      <a:avLst/>
+                    </a:prstGeom>
+                  </pic:spPr>
+                </pic:pic>
+              </a:graphicData>
+            </a:graphic>
+          </wp:inline>
+        </w:drawing>
+      </w:r>
+    </w:p>
+    <w:p>
+      <w:r>
+        <w:t xml:space="preserve">Bai8 </w:t>
+      </w:r>
+    </w:p>
+    <w:p>
+      <w:pPr>
+        <w:rPr>
+          <w:lang w:val="vi-VN"/>
+        </w:rPr>
+      </w:pPr>
+      <w:r>
+        <w:drawing>
+          <wp:inline distT="0" distB="0" distL="0" distR="0" wp14:anchorId="538AFF57" wp14:editId="470E01B5">
+            <wp:extent cx="5943600" cy="1235075"/>
+            <wp:effectExtent l="0" t="0" r="0" b="3175"/>
+            <wp:docPr id="1074015930" name="Picture 1"/>
+            <wp:cNvGraphicFramePr>
+              <a:graphicFrameLocks xmlns:a="http://schemas.openxmlformats.org/drawingml/2006/main" noChangeAspect="1"/>
+            </wp:cNvGraphicFramePr>
+            <a:graphic xmlns:a="http://schemas.openxmlformats.org/drawingml/2006/main">
+              <a:graphicData uri="http://schemas.openxmlformats.org/drawingml/2006/picture">
+                <pic:pic xmlns:pic="http://schemas.openxmlformats.org/drawingml/2006/picture">
+                  <pic:nvPicPr>
+                    <pic:cNvPr id="1074015930" name=""/>
+                    <pic:cNvPicPr/>
+                  </pic:nvPicPr>
+                  <pic:blipFill>
+                    <a:blip r:embed="rId28"/>
+                    <a:stretch>
+                      <a:fillRect/>
+                    </a:stretch>
+                  </pic:blipFill>
+                  <pic:spPr>
+                    <a:xfrm>
+                      <a:off x="0" y="0"/>
+                      <a:ext cx="5943600" cy="1235075"/>
+                    </a:xfrm>
+                    <a:prstGeom prst="rect">
+                      <a:avLst/>
+                    </a:prstGeom>
+                  </pic:spPr>
+                </pic:pic>
+              </a:graphicData>
+            </a:graphic>
+          </wp:inline>
+        </w:drawing>
+      </w:r>
+      <w:r>
+        <w:drawing>
+          <wp:inline distT="0" distB="0" distL="0" distR="0" wp14:anchorId="293D8EB0" wp14:editId="722367B8">
+            <wp:extent cx="5943600" cy="527050"/>
+            <wp:effectExtent l="0" t="0" r="0" b="6350"/>
+            <wp:docPr id="1952819190" name="Picture 1"/>
+            <wp:cNvGraphicFramePr>
+              <a:graphicFrameLocks xmlns:a="http://schemas.openxmlformats.org/drawingml/2006/main" noChangeAspect="1"/>
+            </wp:cNvGraphicFramePr>
+            <a:graphic xmlns:a="http://schemas.openxmlformats.org/drawingml/2006/main">
+              <a:graphicData uri="http://schemas.openxmlformats.org/drawingml/2006/picture">
+                <pic:pic xmlns:pic="http://schemas.openxmlformats.org/drawingml/2006/picture">
+                  <pic:nvPicPr>
+                    <pic:cNvPr id="1952819190" name=""/>
+                    <pic:cNvPicPr/>
+                  </pic:nvPicPr>
+                  <pic:blipFill>
+                    <a:blip r:embed="rId29"/>
+                    <a:stretch>
+                      <a:fillRect/>
+                    </a:stretch>
+                  </pic:blipFill>
+                  <pic:spPr>
+                    <a:xfrm>
+                      <a:off x="0" y="0"/>
+                      <a:ext cx="5943600" cy="527050"/>
+                    </a:xfrm>
+                    <a:prstGeom prst="rect">
+                      <a:avLst/>
+                    </a:prstGeom>
+                  </pic:spPr>
+                </pic:pic>
+              </a:graphicData>
+            </a:graphic>
+          </wp:inline>
+        </w:drawing>
+      </w:r>
+      <w:r>
+        <w:drawing>
+          <wp:inline distT="0" distB="0" distL="0" distR="0" wp14:anchorId="5BDB70C5" wp14:editId="3F35CF45">
+            <wp:extent cx="5943600" cy="788035"/>
+            <wp:effectExtent l="0" t="0" r="0" b="0"/>
+            <wp:docPr id="214661083" name="Picture 1"/>
+            <wp:cNvGraphicFramePr>
+              <a:graphicFrameLocks xmlns:a="http://schemas.openxmlformats.org/drawingml/2006/main" noChangeAspect="1"/>
+            </wp:cNvGraphicFramePr>
+            <a:graphic xmlns:a="http://schemas.openxmlformats.org/drawingml/2006/main">
+              <a:graphicData uri="http://schemas.openxmlformats.org/drawingml/2006/picture">
+                <pic:pic xmlns:pic="http://schemas.openxmlformats.org/drawingml/2006/picture">
+                  <pic:nvPicPr>
+                    <pic:cNvPr id="214661083" name=""/>
+                    <pic:cNvPicPr/>
+                  </pic:nvPicPr>
+                  <pic:blipFill>
+                    <a:blip r:embed="rId30"/>
+                    <a:stretch>
+                      <a:fillRect/>
+                    </a:stretch>
+                  </pic:blipFill>
+                  <pic:spPr>
+                    <a:xfrm>
+                      <a:off x="0" y="0"/>
+                      <a:ext cx="5943600" cy="788035"/>
+                    </a:xfrm>
+                    <a:prstGeom prst="rect">
+                      <a:avLst/>
+                    </a:prstGeom>
+                  </pic:spPr>
+                </pic:pic>
+              </a:graphicData>
+            </a:graphic>
+          </wp:inline>
+        </w:drawing>
+      </w:r>
+    </w:p>
+    <w:p>
+      <w:pPr>
+        <w:rPr>
+          <w:lang w:val="vi-VN"/>
+        </w:rPr>
+      </w:pPr>
+      <w:r>
+        <w:rPr>
+          <w:lang w:val="vi-VN"/>
+        </w:rPr>
+        <w:br w:type="page"/>
+      </w:r>
+    </w:p>
+    <w:p>
+      <w:pPr>
+        <w:rPr>
+          <w:lang w:val="vi-VN"/>
+        </w:rPr>
+      </w:pPr>
+    </w:p>
+    <w:p>
+      <w:pPr>
+        <w:rPr>
+          <w:lang w:val="vi-VN"/>
+        </w:rPr>
+      </w:pPr>
+      <w:r>
+        <w:rPr>
+          <w:lang w:val="vi-VN"/>
+        </w:rPr>
+        <w:t>Bai9</w:t>
+      </w:r>
+    </w:p>
+    <w:p>
+      <w:pPr>
+        <w:rPr>
+          <w:lang w:val="vi-VN"/>
+        </w:rPr>
+      </w:pPr>
+      <w:r>
+        <w:rPr>
+          <w:lang w:val="vi-VN"/>
+        </w:rPr>
+        <w:drawing>
+          <wp:inline distT="0" distB="0" distL="0" distR="0" wp14:anchorId="1D9067ED" wp14:editId="40C5D664">
+            <wp:extent cx="5943600" cy="1247140"/>
+            <wp:effectExtent l="0" t="0" r="0" b="0"/>
+            <wp:docPr id="1014966409" name="Picture 1"/>
+            <wp:cNvGraphicFramePr>
+              <a:graphicFrameLocks xmlns:a="http://schemas.openxmlformats.org/drawingml/2006/main" noChangeAspect="1"/>
+            </wp:cNvGraphicFramePr>
+            <a:graphic xmlns:a="http://schemas.openxmlformats.org/drawingml/2006/main">
+              <a:graphicData uri="http://schemas.openxmlformats.org/drawingml/2006/picture">
+                <pic:pic xmlns:pic="http://schemas.openxmlformats.org/drawingml/2006/picture">
+                  <pic:nvPicPr>
+                    <pic:cNvPr id="1014966409" name=""/>
+                    <pic:cNvPicPr/>
+                  </pic:nvPicPr>
+                  <pic:blipFill>
+                    <a:blip r:embed="rId31"/>
+                    <a:stretch>
+                      <a:fillRect/>
+                    </a:stretch>
+                  </pic:blipFill>
+                  <pic:spPr>
+                    <a:xfrm>
+                      <a:off x="0" y="0"/>
+                      <a:ext cx="5943600" cy="1247140"/>
+                    </a:xfrm>
+                    <a:prstGeom prst="rect">
+                      <a:avLst/>
+                    </a:prstGeom>
+                  </pic:spPr>
+                </pic:pic>
+              </a:graphicData>
+            </a:graphic>
+          </wp:inline>
+        </w:drawing>
+      </w:r>
+      <w:r>
+        <w:rPr>
+          <w:lang w:val="vi-VN"/>
+        </w:rPr>
+        <w:drawing>
+          <wp:inline distT="0" distB="0" distL="0" distR="0" wp14:anchorId="11E5070E" wp14:editId="366A16B9">
+            <wp:extent cx="5943600" cy="657860"/>
+            <wp:effectExtent l="0" t="0" r="0" b="8890"/>
+            <wp:docPr id="900618406" name="Picture 1"/>
+            <wp:cNvGraphicFramePr>
+              <a:graphicFrameLocks xmlns:a="http://schemas.openxmlformats.org/drawingml/2006/main" noChangeAspect="1"/>
+            </wp:cNvGraphicFramePr>
+            <a:graphic xmlns:a="http://schemas.openxmlformats.org/drawingml/2006/main">
+              <a:graphicData uri="http://schemas.openxmlformats.org/drawingml/2006/picture">
+                <pic:pic xmlns:pic="http://schemas.openxmlformats.org/drawingml/2006/picture">
+                  <pic:nvPicPr>
+                    <pic:cNvPr id="900618406" name=""/>
+                    <pic:cNvPicPr/>
+                  </pic:nvPicPr>
+                  <pic:blipFill>
+                    <a:blip r:embed="rId32"/>
+                    <a:stretch>
+                      <a:fillRect/>
+                    </a:stretch>
+                  </pic:blipFill>
+                  <pic:spPr>
+                    <a:xfrm>
+                      <a:off x="0" y="0"/>
+                      <a:ext cx="5943600" cy="657860"/>
+                    </a:xfrm>
+                    <a:prstGeom prst="rect">
+                      <a:avLst/>
+                    </a:prstGeom>
+                  </pic:spPr>
+                </pic:pic>
+              </a:graphicData>
+            </a:graphic>
+          </wp:inline>
+        </w:drawing>
+      </w:r>
+      <w:r>
+        <w:rPr>
+          <w:lang w:val="vi-VN"/>
+        </w:rPr>
+        <w:drawing>
+          <wp:inline distT="0" distB="0" distL="0" distR="0" wp14:anchorId="5A32C757" wp14:editId="7DD8151D">
+            <wp:extent cx="5943600" cy="840105"/>
+            <wp:effectExtent l="0" t="0" r="0" b="0"/>
+            <wp:docPr id="1096725075" name="Picture 1"/>
+            <wp:cNvGraphicFramePr>
+              <a:graphicFrameLocks xmlns:a="http://schemas.openxmlformats.org/drawingml/2006/main" noChangeAspect="1"/>
+            </wp:cNvGraphicFramePr>
+            <a:graphic xmlns:a="http://schemas.openxmlformats.org/drawingml/2006/main">
+              <a:graphicData uri="http://schemas.openxmlformats.org/drawingml/2006/picture">
+                <pic:pic xmlns:pic="http://schemas.openxmlformats.org/drawingml/2006/picture">
+                  <pic:nvPicPr>
+                    <pic:cNvPr id="1096725075" name=""/>
+                    <pic:cNvPicPr/>
+                  </pic:nvPicPr>
+                  <pic:blipFill>
+                    <a:blip r:embed="rId33"/>
+                    <a:stretch>
+                      <a:fillRect/>
+                    </a:stretch>
+                  </pic:blipFill>
+                  <pic:spPr>
+                    <a:xfrm>
+                      <a:off x="0" y="0"/>
+                      <a:ext cx="5943600" cy="840105"/>
+                    </a:xfrm>
+                    <a:prstGeom prst="rect">
+                      <a:avLst/>
+                    </a:prstGeom>
+                  </pic:spPr>
+                </pic:pic>
+              </a:graphicData>
+            </a:graphic>
+          </wp:inline>
+        </w:drawing>
+      </w:r>
+      <w:r>
+        <w:rPr>
+          <w:lang w:val="vi-VN"/>
+        </w:rPr>
+        <w:drawing>
+          <wp:inline distT="0" distB="0" distL="0" distR="0" wp14:anchorId="225C2108" wp14:editId="56B9D9C0">
+            <wp:extent cx="5943600" cy="689610"/>
+            <wp:effectExtent l="0" t="0" r="0" b="0"/>
+            <wp:docPr id="520254773" name="Picture 1"/>
+            <wp:cNvGraphicFramePr>
+              <a:graphicFrameLocks xmlns:a="http://schemas.openxmlformats.org/drawingml/2006/main" noChangeAspect="1"/>
+            </wp:cNvGraphicFramePr>
+            <a:graphic xmlns:a="http://schemas.openxmlformats.org/drawingml/2006/main">
+              <a:graphicData uri="http://schemas.openxmlformats.org/drawingml/2006/picture">
+                <pic:pic xmlns:pic="http://schemas.openxmlformats.org/drawingml/2006/picture">
+                  <pic:nvPicPr>
+                    <pic:cNvPr id="520254773" name=""/>
+                    <pic:cNvPicPr/>
+                  </pic:nvPicPr>
+                  <pic:blipFill>
+                    <a:blip r:embed="rId34"/>
+                    <a:stretch>
+                      <a:fillRect/>
+                    </a:stretch>
+                  </pic:blipFill>
+                  <pic:spPr>
+                    <a:xfrm>
+                      <a:off x="0" y="0"/>
+                      <a:ext cx="5943600" cy="689610"/>
+                    </a:xfrm>
+                    <a:prstGeom prst="rect">
+                      <a:avLst/>
+                    </a:prstGeom>
+                  </pic:spPr>
+                </pic:pic>
+              </a:graphicData>
+            </a:graphic>
+          </wp:inline>
+        </w:drawing>
+      </w:r>
+    </w:p>
+    <w:p>
+      <w:pPr>
+        <w:rPr>
+          <w:lang w:val="vi-VN"/>
+        </w:rPr>
+      </w:pPr>
+      <w:r>
+        <w:rPr>
+          <w:lang w:val="vi-VN"/>
+        </w:rPr>
+        <w:br w:type="page"/>
+      </w:r>
+    </w:p>
+    <w:p>
+      <w:pPr>
+        <w:rPr>
+          <w:lang w:val="vi-VN"/>
+        </w:rPr>
+      </w:pPr>
+      <w:r>
+        <w:rPr>
+          <w:lang w:val="vi-VN"/>
+        </w:rPr>
+        <w:lastRenderedPageBreak/>
+        <w:t xml:space="preserve">Bai10 </w:t>
+      </w:r>
+    </w:p>
+    <w:p>
+      <w:pPr>
+        <w:rPr>
+          <w:lang w:val="vi-VN"/>
+        </w:rPr>
+      </w:pPr>
+      <w:r>
+        <w:rPr>
+          <w:lang w:val="vi-VN"/>
+        </w:rPr>
+        <w:drawing>
+          <wp:inline distT="0" distB="0" distL="0" distR="0" wp14:anchorId="77ED0D51" wp14:editId="3D0FC4B6">
+            <wp:extent cx="5943600" cy="1126490"/>
+            <wp:effectExtent l="0" t="0" r="0" b="0"/>
+            <wp:docPr id="1553918183" name="Picture 1"/>
+            <wp:cNvGraphicFramePr>
+              <a:graphicFrameLocks xmlns:a="http://schemas.openxmlformats.org/drawingml/2006/main" noChangeAspect="1"/>
+            </wp:cNvGraphicFramePr>
+            <a:graphic xmlns:a="http://schemas.openxmlformats.org/drawingml/2006/main">
+              <a:graphicData uri="http://schemas.openxmlformats.org/drawingml/2006/picture">
+                <pic:pic xmlns:pic="http://schemas.openxmlformats.org/drawingml/2006/picture">
+                  <pic:nvPicPr>
+                    <pic:cNvPr id="1553918183" name=""/>
+                    <pic:cNvPicPr/>
+                  </pic:nvPicPr>
+                  <pic:blipFill>
+                    <a:blip r:embed="rId35"/>
+                    <a:stretch>
+                      <a:fillRect/>
+                    </a:stretch>
+                  </pic:blipFill>
+                  <pic:spPr>
+                    <a:xfrm>
+                      <a:off x="0" y="0"/>
+                      <a:ext cx="5943600" cy="1126490"/>
+                    </a:xfrm>
+                    <a:prstGeom prst="rect">
+                      <a:avLst/>
+                    </a:prstGeom>
+                  </pic:spPr>
+                </pic:pic>
+              </a:graphicData>
+            </a:graphic>
+          </wp:inline>
+        </w:drawing>
+      </w:r>
+      <w:r>
+        <w:rPr>
+          <w:lang w:val="vi-VN"/>
+        </w:rPr>
+        <w:drawing>
+          <wp:inline distT="0" distB="0" distL="0" distR="0" wp14:anchorId="7C32519A" wp14:editId="05FF79FC">
+            <wp:extent cx="5943600" cy="759460"/>
+            <wp:effectExtent l="0" t="0" r="0" b="2540"/>
+            <wp:docPr id="907448929" name="Picture 1"/>
+            <wp:cNvGraphicFramePr>
+              <a:graphicFrameLocks xmlns:a="http://schemas.openxmlformats.org/drawingml/2006/main" noChangeAspect="1"/>
+            </wp:cNvGraphicFramePr>
+            <a:graphic xmlns:a="http://schemas.openxmlformats.org/drawingml/2006/main">
+              <a:graphicData uri="http://schemas.openxmlformats.org/drawingml/2006/picture">
+                <pic:pic xmlns:pic="http://schemas.openxmlformats.org/drawingml/2006/picture">
+                  <pic:nvPicPr>
+                    <pic:cNvPr id="907448929" name=""/>
+                    <pic:cNvPicPr/>
+                  </pic:nvPicPr>
+                  <pic:blipFill>
+                    <a:blip r:embed="rId36"/>
+                    <a:stretch>
+                      <a:fillRect/>
+                    </a:stretch>
+                  </pic:blipFill>
+                  <pic:spPr>
+                    <a:xfrm>
+                      <a:off x="0" y="0"/>
+                      <a:ext cx="5943600" cy="759460"/>
+                    </a:xfrm>
+                    <a:prstGeom prst="rect">
+                      <a:avLst/>
+                    </a:prstGeom>
+                  </pic:spPr>
+                </pic:pic>
+              </a:graphicData>
+            </a:graphic>
+          </wp:inline>
+        </w:drawing>
+      </w:r>
+      <w:r>
+        <w:rPr>
+          <w:lang w:val="vi-VN"/>
+        </w:rPr>
+        <w:drawing>
+          <wp:inline distT="0" distB="0" distL="0" distR="0" wp14:anchorId="150081BE" wp14:editId="3350BA8C">
+            <wp:extent cx="5943600" cy="3026410"/>
+            <wp:effectExtent l="0" t="0" r="0" b="2540"/>
+            <wp:docPr id="2075272943" name="Picture 1"/>
+            <wp:cNvGraphicFramePr>
+              <a:graphicFrameLocks xmlns:a="http://schemas.openxmlformats.org/drawingml/2006/main" noChangeAspect="1"/>
+            </wp:cNvGraphicFramePr>
+            <a:graphic xmlns:a="http://schemas.openxmlformats.org/drawingml/2006/main">
+              <a:graphicData uri="http://schemas.openxmlformats.org/drawingml/2006/picture">
+                <pic:pic xmlns:pic="http://schemas.openxmlformats.org/drawingml/2006/picture">
+                  <pic:nvPicPr>
+                    <pic:cNvPr id="2075272943" name=""/>
+                    <pic:cNvPicPr/>
+                  </pic:nvPicPr>
+                  <pic:blipFill>
+                    <a:blip r:embed="rId37"/>
+                    <a:stretch>
+                      <a:fillRect/>
+                    </a:stretch>
+                  </pic:blipFill>
+                  <pic:spPr>
+                    <a:xfrm>
+                      <a:off x="0" y="0"/>
+                      <a:ext cx="5943600" cy="3026410"/>
+                    </a:xfrm>
+                    <a:prstGeom prst="rect">
+                      <a:avLst/>
+                    </a:prstGeom>
+                  </pic:spPr>
+                </pic:pic>
+              </a:graphicData>
+            </a:graphic>
+          </wp:inline>
+        </w:drawing>
       </w:r>
     </w:p>
     <w:sectPr>
@@ -1400,6 +2265,7 @@
   <w:style w:type="character" w:default="1" w:styleId="DefaultParagraphFont">
     <w:name w:val="Default Paragraph Font"/>
     <w:uiPriority w:val="1"/>
+    <w:semiHidden/>
     <w:unhideWhenUsed/>
   </w:style>
   <w:style w:type="table" w:default="1" w:styleId="TableNormal">

</xml_diff>